<commit_message>
Finished code for T11, started T12
</commit_message>
<xml_diff>
--- a/11 - Spike - Game Graphs from Data/t11-spike-100595153.docx
+++ b/11 - Spike - Game Graphs from Data/t11-spike-100595153.docx
@@ -232,13 +232,13 @@
         <w:rPr>
           <w:rStyle w:val="SubtleReference"/>
         </w:rPr>
-        <w:t>\0</w:t>
-      </w:r>
-      <w:r>
-        <w:rPr>
-          <w:rStyle w:val="SubtleReference"/>
-        </w:rPr>
-        <w:t>9</w:t>
+        <w:t>\</w:t>
+      </w:r>
+      <w:r>
+        <w:rPr>
+          <w:rStyle w:val="SubtleReference"/>
+        </w:rPr>
+        <w:t>11</w:t>
       </w:r>
       <w:r>
         <w:rPr>
@@ -256,7 +256,13 @@
         <w:rPr>
           <w:rStyle w:val="SubtleReference"/>
         </w:rPr>
-        <w:t>Data Structures</w:t>
+        <w:t xml:space="preserve">Graphs from </w:t>
+      </w:r>
+      <w:r>
+        <w:rPr>
+          <w:rStyle w:val="SubtleReference"/>
+        </w:rPr>
+        <w:t>Data</w:t>
       </w:r>
       <w:r>
         <w:rPr>
@@ -264,17 +270,39 @@
         </w:rPr>
         <w:t>\</w:t>
       </w:r>
-      <w:r>
-        <w:rPr>
-          <w:rStyle w:val="SubtleReference"/>
-        </w:rPr>
-        <w:t>inventory</w:t>
-      </w:r>
-      <w:r>
-        <w:rPr>
-          <w:rStyle w:val="SubtleReference"/>
-        </w:rPr>
-        <w:t>\</w:t>
+      <w:proofErr w:type="spellStart"/>
+      <w:r>
+        <w:rPr>
+          <w:rStyle w:val="SubtleReference"/>
+        </w:rPr>
+        <w:t>game_graphs</w:t>
+      </w:r>
+      <w:proofErr w:type="spellEnd"/>
+    </w:p>
+    <w:p>
+      <w:pPr>
+        <w:pStyle w:val="ColorfulList-Accent11"/>
+        <w:rPr>
+          <w:rStyle w:val="SubtleReference"/>
+        </w:rPr>
+      </w:pPr>
+    </w:p>
+    <w:p>
+      <w:pPr>
+        <w:rPr>
+          <w:rStyle w:val="SubtleReference"/>
+          <w:b/>
+          <w:color w:val="auto"/>
+          <w:sz w:val="24"/>
+          <w:szCs w:val="24"/>
+        </w:rPr>
+      </w:pPr>
+      <w:r>
+        <w:rPr>
+          <w:b/>
+          <w:sz w:val="24"/>
+        </w:rPr>
+        <w:t>Technologies, Tools, and Resources used:</w:t>
       </w:r>
     </w:p>
     <w:p>
@@ -292,57 +320,13 @@
         <w:rPr>
           <w:rStyle w:val="SubtleReference"/>
         </w:rPr>
-        <w:t xml:space="preserve">Report, see: </w:t>
-      </w:r>
-      <w:r>
-        <w:rPr>
-          <w:rStyle w:val="SubtleReference"/>
-        </w:rPr>
-        <w:t>\0</w:t>
-      </w:r>
-      <w:r>
-        <w:rPr>
-          <w:rStyle w:val="SubtleReference"/>
-        </w:rPr>
-        <w:t>9</w:t>
-      </w:r>
-      <w:r>
-        <w:rPr>
-          <w:rStyle w:val="SubtleReference"/>
-        </w:rPr>
-        <w:t xml:space="preserve"> - Spike </w:t>
-      </w:r>
-      <w:r>
-        <w:rPr>
-          <w:rStyle w:val="SubtleReference"/>
-        </w:rPr>
-        <w:t>– Game Data Structures</w:t>
-      </w:r>
-    </w:p>
-    <w:p>
-      <w:pPr>
-        <w:pStyle w:val="ColorfulList-Accent11"/>
-        <w:rPr>
-          <w:rStyle w:val="SubtleReference"/>
-        </w:rPr>
-      </w:pPr>
-    </w:p>
-    <w:p>
-      <w:pPr>
-        <w:rPr>
-          <w:rStyle w:val="SubtleReference"/>
-          <w:b/>
-          <w:color w:val="auto"/>
-          <w:sz w:val="24"/>
-          <w:szCs w:val="24"/>
-        </w:rPr>
-      </w:pPr>
-      <w:r>
-        <w:rPr>
-          <w:b/>
-          <w:sz w:val="24"/>
-        </w:rPr>
-        <w:t>Technologies, Tools, and Resources used:</w:t>
+        <w:t>Visual Studio 20</w:t>
+      </w:r>
+      <w:r>
+        <w:rPr>
+          <w:rStyle w:val="SubtleReference"/>
+        </w:rPr>
+        <w:t>22</w:t>
       </w:r>
     </w:p>
     <w:p>
@@ -360,13 +344,7 @@
         <w:rPr>
           <w:rStyle w:val="SubtleReference"/>
         </w:rPr>
-        <w:t>Visual Studio 20</w:t>
-      </w:r>
-      <w:r>
-        <w:rPr>
-          <w:rStyle w:val="SubtleReference"/>
-        </w:rPr>
-        <w:t>22</w:t>
+        <w:t>SourceTree</w:t>
       </w:r>
     </w:p>
     <w:p>
@@ -384,7 +362,7 @@
         <w:rPr>
           <w:rStyle w:val="SubtleReference"/>
         </w:rPr>
-        <w:t>SourceTree</w:t>
+        <w:t>GitHub</w:t>
       </w:r>
     </w:p>
     <w:p>
@@ -402,7 +380,67 @@
         <w:rPr>
           <w:rStyle w:val="SubtleReference"/>
         </w:rPr>
-        <w:t>GitHub</w:t>
+        <w:t xml:space="preserve">Lecture </w:t>
+      </w:r>
+      <w:r>
+        <w:rPr>
+          <w:rStyle w:val="SubtleReference"/>
+        </w:rPr>
+        <w:t>3</w:t>
+      </w:r>
+      <w:r>
+        <w:rPr>
+          <w:rStyle w:val="SubtleReference"/>
+        </w:rPr>
+        <w:t>.</w:t>
+      </w:r>
+      <w:r>
+        <w:rPr>
+          <w:rStyle w:val="SubtleReference"/>
+        </w:rPr>
+        <w:t>2</w:t>
+      </w:r>
+      <w:r>
+        <w:rPr>
+          <w:rStyle w:val="SubtleReference"/>
+        </w:rPr>
+        <w:t xml:space="preserve"> –</w:t>
+      </w:r>
+      <w:r>
+        <w:rPr>
+          <w:rStyle w:val="SubtleReference"/>
+        </w:rPr>
+        <w:t xml:space="preserve"> </w:t>
+      </w:r>
+      <w:r>
+        <w:rPr>
+          <w:rStyle w:val="SubtleReference"/>
+        </w:rPr>
+        <w:t>Data Structures</w:t>
+      </w:r>
+      <w:r>
+        <w:rPr>
+          <w:rStyle w:val="SubtleReference"/>
+        </w:rPr>
+        <w:br/>
+      </w:r>
+    </w:p>
+    <w:p>
+      <w:pPr>
+        <w:rPr>
+          <w:rStyle w:val="SubtleReference"/>
+          <w:b/>
+          <w:color w:val="auto"/>
+          <w:sz w:val="24"/>
+          <w:szCs w:val="24"/>
+        </w:rPr>
+      </w:pPr>
+      <w:r>
+        <w:rPr>
+          <w:b/>
+          <w:sz w:val="24"/>
+        </w:rPr>
+        <w:t xml:space="preserve">Tasks undertaken: </w:t>
       </w:r>
     </w:p>
     <w:p>
@@ -420,67 +458,19 @@
         <w:rPr>
           <w:rStyle w:val="SubtleReference"/>
         </w:rPr>
-        <w:t xml:space="preserve">Lecture </w:t>
-      </w:r>
-      <w:r>
-        <w:rPr>
-          <w:rStyle w:val="SubtleReference"/>
-        </w:rPr>
-        <w:t>3</w:t>
-      </w:r>
-      <w:r>
-        <w:rPr>
-          <w:rStyle w:val="SubtleReference"/>
-        </w:rPr>
-        <w:t>.</w:t>
-      </w:r>
-      <w:r>
-        <w:rPr>
-          <w:rStyle w:val="SubtleReference"/>
-        </w:rPr>
-        <w:t>2</w:t>
-      </w:r>
-      <w:r>
-        <w:rPr>
-          <w:rStyle w:val="SubtleReference"/>
-        </w:rPr>
-        <w:t xml:space="preserve"> –</w:t>
-      </w:r>
-      <w:r>
-        <w:rPr>
-          <w:rStyle w:val="SubtleReference"/>
-        </w:rPr>
-        <w:t xml:space="preserve"> </w:t>
-      </w:r>
-      <w:r>
-        <w:rPr>
-          <w:rStyle w:val="SubtleReference"/>
-        </w:rPr>
-        <w:t>Data Structures</w:t>
-      </w:r>
-      <w:r>
-        <w:rPr>
-          <w:rStyle w:val="SubtleReference"/>
-        </w:rPr>
-        <w:br/>
-      </w:r>
-    </w:p>
-    <w:p>
-      <w:pPr>
-        <w:rPr>
-          <w:rStyle w:val="SubtleReference"/>
-          <w:b/>
-          <w:color w:val="auto"/>
-          <w:sz w:val="24"/>
-          <w:szCs w:val="24"/>
-        </w:rPr>
-      </w:pPr>
-      <w:r>
-        <w:rPr>
-          <w:b/>
-          <w:sz w:val="24"/>
-        </w:rPr>
-        <w:t xml:space="preserve">Tasks undertaken: </w:t>
+        <w:t xml:space="preserve">Design </w:t>
+      </w:r>
+      <w:r>
+        <w:rPr>
+          <w:rStyle w:val="SubtleReference"/>
+        </w:rPr>
+        <w:t xml:space="preserve">the </w:t>
+      </w:r>
+      <w:r>
+        <w:rPr>
+          <w:rStyle w:val="SubtleReference"/>
+        </w:rPr>
+        <w:t>File Format</w:t>
       </w:r>
     </w:p>
     <w:p>
@@ -498,19 +488,19 @@
         <w:rPr>
           <w:rStyle w:val="SubtleReference"/>
         </w:rPr>
-        <w:t xml:space="preserve">Design </w:t>
-      </w:r>
-      <w:r>
-        <w:rPr>
-          <w:rStyle w:val="SubtleReference"/>
-        </w:rPr>
-        <w:t xml:space="preserve">the </w:t>
-      </w:r>
-      <w:r>
-        <w:rPr>
-          <w:rStyle w:val="SubtleReference"/>
-        </w:rPr>
-        <w:t>File Format</w:t>
+        <w:t xml:space="preserve">Implementing the </w:t>
+      </w:r>
+      <w:r>
+        <w:rPr>
+          <w:rStyle w:val="SubtleReference"/>
+        </w:rPr>
+        <w:t>Location</w:t>
+      </w:r>
+      <w:r>
+        <w:rPr>
+          <w:rStyle w:val="SubtleReference"/>
+        </w:rPr>
+        <w:t xml:space="preserve"> Class</w:t>
       </w:r>
     </w:p>
     <w:p>
@@ -528,19 +518,13 @@
         <w:rPr>
           <w:rStyle w:val="SubtleReference"/>
         </w:rPr>
-        <w:t xml:space="preserve">Implementing the </w:t>
-      </w:r>
-      <w:r>
-        <w:rPr>
-          <w:rStyle w:val="SubtleReference"/>
-        </w:rPr>
-        <w:t>Location</w:t>
-      </w:r>
-      <w:r>
-        <w:rPr>
-          <w:rStyle w:val="SubtleReference"/>
-        </w:rPr>
-        <w:t xml:space="preserve"> Class</w:t>
+        <w:t xml:space="preserve">Implementing </w:t>
+      </w:r>
+      <w:r>
+        <w:rPr>
+          <w:rStyle w:val="SubtleReference"/>
+        </w:rPr>
+        <w:t>Interfaces</w:t>
       </w:r>
     </w:p>
     <w:p>
@@ -558,13 +542,13 @@
         <w:rPr>
           <w:rStyle w:val="SubtleReference"/>
         </w:rPr>
-        <w:t xml:space="preserve">Implementing </w:t>
-      </w:r>
-      <w:r>
-        <w:rPr>
-          <w:rStyle w:val="SubtleReference"/>
-        </w:rPr>
-        <w:t>Interfaces</w:t>
+        <w:t>Test</w:t>
+      </w:r>
+      <w:r>
+        <w:rPr>
+          <w:rStyle w:val="SubtleReference"/>
+        </w:rPr>
+        <w:t>ing Locations</w:t>
       </w:r>
     </w:p>
     <w:p>
@@ -582,30 +566,6 @@
         <w:rPr>
           <w:rStyle w:val="SubtleReference"/>
         </w:rPr>
-        <w:t>Test</w:t>
-      </w:r>
-      <w:r>
-        <w:rPr>
-          <w:rStyle w:val="SubtleReference"/>
-        </w:rPr>
-        <w:t>ing Locations</w:t>
-      </w:r>
-    </w:p>
-    <w:p>
-      <w:pPr>
-        <w:pStyle w:val="ColorfulList-Accent11"/>
-        <w:numPr>
-          <w:ilvl w:val="0"/>
-          <w:numId w:val="1"/>
-        </w:numPr>
-        <w:rPr>
-          <w:rStyle w:val="SubtleReference"/>
-        </w:rPr>
-      </w:pPr>
-      <w:r>
-        <w:rPr>
-          <w:rStyle w:val="SubtleReference"/>
-        </w:rPr>
         <w:t>Commit to Git</w:t>
       </w:r>
     </w:p>
@@ -783,6 +743,7 @@
           <w:b/>
           <w:sz w:val="24"/>
         </w:rPr>
+        <w:lastRenderedPageBreak/>
         <w:t>What we found out:</w:t>
       </w:r>
     </w:p>
@@ -1015,7 +976,6 @@
           <w:sz w:val="24"/>
           <w:szCs w:val="24"/>
         </w:rPr>
-        <w:lastRenderedPageBreak/>
         <w:drawing>
           <wp:inline distT="0" distB="0" distL="0" distR="0" wp14:anchorId="34A554C3" wp14:editId="45B1915C">
             <wp:extent cx="2527430" cy="2908449"/>
@@ -1286,7 +1246,6 @@
           <w:sz w:val="24"/>
           <w:szCs w:val="24"/>
         </w:rPr>
-        <w:lastRenderedPageBreak/>
         <w:drawing>
           <wp:inline distT="0" distB="0" distL="0" distR="0" wp14:anchorId="59ECFE84" wp14:editId="73ECFC78">
             <wp:extent cx="3721291" cy="2451226"/>
@@ -1350,7 +1309,16 @@
           <w:sz w:val="24"/>
           <w:szCs w:val="24"/>
         </w:rPr>
-        <w:t>While the name and description assignment are pretty simple, the item and connection lists both involve assignment via a loop. These are done by emplacing the connection pair within a map, using the direction being the key. This however, will mean that “east” can only lead to a single place (Not important right now, but does remove the possibility of some fun stuff later on).</w:t>
+        <w:t xml:space="preserve">While the name and description assignment are pretty simple, the item and connection lists both involve assignment via a loop. These are done by emplacing </w:t>
+      </w:r>
+      <w:r>
+        <w:rPr>
+          <w:rStyle w:val="SubtleReference"/>
+          <w:sz w:val="24"/>
+          <w:szCs w:val="24"/>
+        </w:rPr>
+        <w:lastRenderedPageBreak/>
+        <w:t>the connection pair within a map, using the direction being the key. This however, will mean that “east” can only lead to a single place (Not important right now, but does remove the possibility of some fun stuff later on).</w:t>
       </w:r>
     </w:p>
     <w:p>
@@ -1629,7 +1597,6 @@
           <w:sz w:val="24"/>
           <w:szCs w:val="24"/>
         </w:rPr>
-        <w:lastRenderedPageBreak/>
         <w:t>The big difference now though, is that the program checks for an argument which is then used to try and open a file. If no arguments are found, the program ends with an error code. For future implementations of this task, another if statement will be necessary, to make sure the file is good to go prior to attempting to parse the JSON data.</w:t>
       </w:r>
     </w:p>
@@ -1751,6 +1718,7 @@
           <w:sz w:val="24"/>
           <w:szCs w:val="24"/>
         </w:rPr>
+        <w:lastRenderedPageBreak/>
         <w:drawing>
           <wp:inline distT="0" distB="0" distL="0" distR="0" wp14:anchorId="5C355DDA" wp14:editId="397EEA90">
             <wp:extent cx="5324475" cy="2492531"/>
@@ -1887,9 +1855,49 @@
           <w:rStyle w:val="SubtleReference"/>
         </w:rPr>
       </w:pPr>
+      <w:r>
+        <w:rPr>
+          <w:rStyle w:val="SubtleReference"/>
+        </w:rPr>
+        <w:drawing>
+          <wp:inline distT="0" distB="0" distL="0" distR="0" wp14:anchorId="306BD509" wp14:editId="15B68A9E">
+            <wp:extent cx="2133600" cy="1748851"/>
+            <wp:effectExtent l="0" t="0" r="0" b="3810"/>
+            <wp:docPr id="1655522038" name="Picture 1"/>
+            <wp:cNvGraphicFramePr>
+              <a:graphicFrameLocks xmlns:a="http://schemas.openxmlformats.org/drawingml/2006/main" noChangeAspect="1"/>
+            </wp:cNvGraphicFramePr>
+            <a:graphic xmlns:a="http://schemas.openxmlformats.org/drawingml/2006/main">
+              <a:graphicData uri="http://schemas.openxmlformats.org/drawingml/2006/picture">
+                <pic:pic xmlns:pic="http://schemas.openxmlformats.org/drawingml/2006/picture">
+                  <pic:nvPicPr>
+                    <pic:cNvPr id="1655522038" name=""/>
+                    <pic:cNvPicPr/>
+                  </pic:nvPicPr>
+                  <pic:blipFill>
+                    <a:blip r:embed="rId15"/>
+                    <a:stretch>
+                      <a:fillRect/>
+                    </a:stretch>
+                  </pic:blipFill>
+                  <pic:spPr>
+                    <a:xfrm>
+                      <a:off x="0" y="0"/>
+                      <a:ext cx="2148127" cy="1760758"/>
+                    </a:xfrm>
+                    <a:prstGeom prst="rect">
+                      <a:avLst/>
+                    </a:prstGeom>
+                  </pic:spPr>
+                </pic:pic>
+              </a:graphicData>
+            </a:graphic>
+          </wp:inline>
+        </w:drawing>
+      </w:r>
     </w:p>
     <w:sectPr>
-      <w:headerReference w:type="default" r:id="rId15"/>
+      <w:headerReference w:type="default" r:id="rId16"/>
       <w:pgSz w:w="11900" w:h="16840"/>
       <w:pgMar w:top="1440" w:right="1134" w:bottom="1440" w:left="1134" w:header="709" w:footer="709" w:gutter="0"/>
       <w:cols w:space="708"/>

</xml_diff>

<commit_message>
Demo'd T12, 15, 16, 17. Added skeleton for T22, 24.
</commit_message>
<xml_diff>
--- a/11 - Spike - Game Graphs from Data/t11-spike-100595153.docx
+++ b/11 - Spike - Game Graphs from Data/t11-spike-100595153.docx
@@ -158,7 +158,21 @@
         <w:rPr>
           <w:rStyle w:val="SubtleReference"/>
         </w:rPr>
-        <w:t>To demonstrate an understanding of collection types, their strengths and weaknesses, and apply that knowledge in creating a functional inventory system</w:t>
+        <w:t xml:space="preserve">To demonstrate an understanding of collection types, their </w:t>
+      </w:r>
+      <w:proofErr w:type="gramStart"/>
+      <w:r>
+        <w:rPr>
+          <w:rStyle w:val="SubtleReference"/>
+        </w:rPr>
+        <w:t>strengths</w:t>
+      </w:r>
+      <w:proofErr w:type="gramEnd"/>
+      <w:r>
+        <w:rPr>
+          <w:rStyle w:val="SubtleReference"/>
+        </w:rPr>
+        <w:t xml:space="preserve"> and weaknesses, and apply that knowledge in creating a functional inventory system</w:t>
       </w:r>
       <w:r>
         <w:rPr>
@@ -275,9 +289,17 @@
         <w:rPr>
           <w:rStyle w:val="SubtleReference"/>
         </w:rPr>
-        <w:t>game_graphs</w:t>
+        <w:t>game_</w:t>
+      </w:r>
+      <w:proofErr w:type="gramStart"/>
+      <w:r>
+        <w:rPr>
+          <w:rStyle w:val="SubtleReference"/>
+        </w:rPr>
+        <w:t>graphs</w:t>
       </w:r>
       <w:proofErr w:type="spellEnd"/>
+      <w:proofErr w:type="gramEnd"/>
     </w:p>
     <w:p>
       <w:pPr>
@@ -973,6 +995,7 @@
       <w:r>
         <w:rPr>
           <w:rStyle w:val="SubtleReference"/>
+          <w:noProof/>
           <w:sz w:val="24"/>
           <w:szCs w:val="24"/>
         </w:rPr>
@@ -1151,6 +1174,7 @@
       <w:r>
         <w:rPr>
           <w:rStyle w:val="SubtleReference"/>
+          <w:noProof/>
           <w:sz w:val="24"/>
           <w:szCs w:val="24"/>
         </w:rPr>
@@ -1243,6 +1267,7 @@
       <w:r>
         <w:rPr>
           <w:rStyle w:val="SubtleReference"/>
+          <w:noProof/>
           <w:sz w:val="24"/>
           <w:szCs w:val="24"/>
         </w:rPr>
@@ -1309,7 +1334,25 @@
           <w:sz w:val="24"/>
           <w:szCs w:val="24"/>
         </w:rPr>
-        <w:t xml:space="preserve">While the name and description assignment are pretty simple, the item and connection lists both involve assignment via a loop. These are done by emplacing </w:t>
+        <w:t xml:space="preserve">While the name and description assignment are </w:t>
+      </w:r>
+      <w:proofErr w:type="gramStart"/>
+      <w:r>
+        <w:rPr>
+          <w:rStyle w:val="SubtleReference"/>
+          <w:sz w:val="24"/>
+          <w:szCs w:val="24"/>
+        </w:rPr>
+        <w:t>pretty simple</w:t>
+      </w:r>
+      <w:proofErr w:type="gramEnd"/>
+      <w:r>
+        <w:rPr>
+          <w:rStyle w:val="SubtleReference"/>
+          <w:sz w:val="24"/>
+          <w:szCs w:val="24"/>
+        </w:rPr>
+        <w:t xml:space="preserve">, the item and connection lists both involve assignment via a loop. These are done by emplacing </w:t>
       </w:r>
       <w:r>
         <w:rPr>
@@ -1318,7 +1361,25 @@
           <w:szCs w:val="24"/>
         </w:rPr>
         <w:lastRenderedPageBreak/>
-        <w:t>the connection pair within a map, using the direction being the key. This however, will mean that “east” can only lead to a single place (Not important right now, but does remove the possibility of some fun stuff later on).</w:t>
+        <w:t xml:space="preserve">the connection pair within a map, using the direction being the key. </w:t>
+      </w:r>
+      <w:proofErr w:type="gramStart"/>
+      <w:r>
+        <w:rPr>
+          <w:rStyle w:val="SubtleReference"/>
+          <w:sz w:val="24"/>
+          <w:szCs w:val="24"/>
+        </w:rPr>
+        <w:t>This</w:t>
+      </w:r>
+      <w:proofErr w:type="gramEnd"/>
+      <w:r>
+        <w:rPr>
+          <w:rStyle w:val="SubtleReference"/>
+          <w:sz w:val="24"/>
+          <w:szCs w:val="24"/>
+        </w:rPr>
+        <w:t xml:space="preserve"> however, will mean that “east” can only lead to a single place (Not important right now, but does remove the possibility of some fun stuff later on).</w:t>
       </w:r>
     </w:p>
     <w:p>
@@ -1344,6 +1405,7 @@
       <w:r>
         <w:rPr>
           <w:rStyle w:val="SubtleReference"/>
+          <w:noProof/>
           <w:sz w:val="24"/>
           <w:szCs w:val="24"/>
         </w:rPr>
@@ -1506,23 +1568,40 @@
           <w:sz w:val="24"/>
           <w:szCs w:val="24"/>
         </w:rPr>
-        <w:t>The location testing harness reused a lot of code from the Inventory task, with the file opening code almost entirely unchanged.</w:t>
-      </w:r>
-    </w:p>
-    <w:p>
-      <w:pPr>
-        <w:pStyle w:val="ColorfulList-Accent11"/>
-        <w:rPr>
-          <w:rStyle w:val="SubtleReference"/>
-          <w:sz w:val="24"/>
-          <w:szCs w:val="24"/>
-        </w:rPr>
-      </w:pPr>
-    </w:p>
-    <w:p>
-      <w:pPr>
-        <w:pStyle w:val="ColorfulList-Accent11"/>
-        <w:jc w:val="center"/>
+        <w:t xml:space="preserve">The test harness reused a lot of the previous </w:t>
+      </w:r>
+      <w:proofErr w:type="spellStart"/>
+      <w:r>
+        <w:rPr>
+          <w:rStyle w:val="SubtleReference"/>
+          <w:sz w:val="24"/>
+          <w:szCs w:val="24"/>
+        </w:rPr>
+        <w:t>Zorkish</w:t>
+      </w:r>
+      <w:proofErr w:type="spellEnd"/>
+      <w:r>
+        <w:rPr>
+          <w:rStyle w:val="SubtleReference"/>
+          <w:sz w:val="24"/>
+          <w:szCs w:val="24"/>
+        </w:rPr>
+        <w:t xml:space="preserve"> tasks. There’s a manager that updates and renders, and it contains a vector of locations created at runtime.</w:t>
+      </w:r>
+    </w:p>
+    <w:p>
+      <w:pPr>
+        <w:pStyle w:val="ColorfulList-Accent11"/>
+        <w:rPr>
+          <w:rStyle w:val="SubtleReference"/>
+          <w:sz w:val="24"/>
+          <w:szCs w:val="24"/>
+        </w:rPr>
+      </w:pPr>
+    </w:p>
+    <w:p>
+      <w:pPr>
+        <w:pStyle w:val="ColorfulList-Accent11"/>
         <w:rPr>
           <w:rStyle w:val="SubtleReference"/>
           <w:sz w:val="24"/>
@@ -1536,10 +1615,10 @@
           <w:szCs w:val="24"/>
         </w:rPr>
         <w:drawing>
-          <wp:inline distT="0" distB="0" distL="0" distR="0" wp14:anchorId="186AA07F" wp14:editId="4D9BD757">
-            <wp:extent cx="3118010" cy="1847945"/>
-            <wp:effectExtent l="0" t="0" r="6350" b="0"/>
-            <wp:docPr id="138189670" name="Picture 1"/>
+          <wp:inline distT="0" distB="0" distL="0" distR="0" wp14:anchorId="4D1CD734" wp14:editId="78611FE6">
+            <wp:extent cx="2900321" cy="3438525"/>
+            <wp:effectExtent l="0" t="0" r="0" b="0"/>
+            <wp:docPr id="524871551" name="Picture 1"/>
             <wp:cNvGraphicFramePr>
               <a:graphicFrameLocks xmlns:a="http://schemas.openxmlformats.org/drawingml/2006/main" noChangeAspect="1"/>
             </wp:cNvGraphicFramePr>
@@ -1547,7 +1626,7 @@
               <a:graphicData uri="http://schemas.openxmlformats.org/drawingml/2006/picture">
                 <pic:pic xmlns:pic="http://schemas.openxmlformats.org/drawingml/2006/picture">
                   <pic:nvPicPr>
-                    <pic:cNvPr id="138189670" name=""/>
+                    <pic:cNvPr id="524871551" name=""/>
                     <pic:cNvPicPr/>
                   </pic:nvPicPr>
                   <pic:blipFill>
@@ -1559,7 +1638,7 @@
                   <pic:spPr>
                     <a:xfrm>
                       <a:off x="0" y="0"/>
-                      <a:ext cx="3118010" cy="1847945"/>
+                      <a:ext cx="2903104" cy="3441825"/>
                     </a:xfrm>
                     <a:prstGeom prst="rect">
                       <a:avLst/>
@@ -1597,40 +1676,40 @@
           <w:sz w:val="24"/>
           <w:szCs w:val="24"/>
         </w:rPr>
-        <w:t>The big difference now though, is that the program checks for an argument which is then used to try and open a file. If no arguments are found, the program ends with an error code. For future implementations of this task, another if statement will be necessary, to make sure the file is good to go prior to attempting to parse the JSON data.</w:t>
-      </w:r>
-    </w:p>
-    <w:p>
-      <w:pPr>
-        <w:pStyle w:val="ColorfulList-Accent11"/>
-        <w:rPr>
-          <w:rStyle w:val="SubtleReference"/>
-          <w:sz w:val="24"/>
-          <w:szCs w:val="24"/>
-        </w:rPr>
-      </w:pPr>
-    </w:p>
-    <w:p>
-      <w:pPr>
-        <w:pStyle w:val="ColorfulList-Accent11"/>
-        <w:jc w:val="center"/>
-        <w:rPr>
-          <w:rStyle w:val="SubtleReference"/>
-          <w:sz w:val="24"/>
-          <w:szCs w:val="24"/>
-        </w:rPr>
-      </w:pPr>
-      <w:r>
-        <w:rPr>
-          <w:rStyle w:val="SubtleReference"/>
-          <w:sz w:val="24"/>
-          <w:szCs w:val="24"/>
-        </w:rPr>
+        <w:t>The manager is created as above, with render and update being called in a loop in main.</w:t>
+      </w:r>
+    </w:p>
+    <w:p>
+      <w:pPr>
+        <w:pStyle w:val="ColorfulList-Accent11"/>
+        <w:rPr>
+          <w:rStyle w:val="SubtleReference"/>
+          <w:sz w:val="24"/>
+          <w:szCs w:val="24"/>
+        </w:rPr>
+      </w:pPr>
+    </w:p>
+    <w:p>
+      <w:pPr>
+        <w:pStyle w:val="ColorfulList-Accent11"/>
+        <w:rPr>
+          <w:rStyle w:val="SubtleReference"/>
+          <w:sz w:val="24"/>
+          <w:szCs w:val="24"/>
+        </w:rPr>
+      </w:pPr>
+      <w:r>
+        <w:rPr>
+          <w:rStyle w:val="SubtleReference"/>
+          <w:sz w:val="24"/>
+          <w:szCs w:val="24"/>
+        </w:rPr>
+        <w:lastRenderedPageBreak/>
         <w:drawing>
-          <wp:inline distT="0" distB="0" distL="0" distR="0" wp14:anchorId="6F799975" wp14:editId="27011B16">
-            <wp:extent cx="3194214" cy="793791"/>
-            <wp:effectExtent l="0" t="0" r="6350" b="6350"/>
-            <wp:docPr id="1343323597" name="Picture 1"/>
+          <wp:inline distT="0" distB="0" distL="0" distR="0" wp14:anchorId="7B759B8D" wp14:editId="69DD5872">
+            <wp:extent cx="4544059" cy="2524477"/>
+            <wp:effectExtent l="0" t="0" r="9525" b="9525"/>
+            <wp:docPr id="253511335" name="Picture 1"/>
             <wp:cNvGraphicFramePr>
               <a:graphicFrameLocks xmlns:a="http://schemas.openxmlformats.org/drawingml/2006/main" noChangeAspect="1"/>
             </wp:cNvGraphicFramePr>
@@ -1638,7 +1717,7 @@
               <a:graphicData uri="http://schemas.openxmlformats.org/drawingml/2006/picture">
                 <pic:pic xmlns:pic="http://schemas.openxmlformats.org/drawingml/2006/picture">
                   <pic:nvPicPr>
-                    <pic:cNvPr id="1343323597" name=""/>
+                    <pic:cNvPr id="253511335" name=""/>
                     <pic:cNvPicPr/>
                   </pic:nvPicPr>
                   <pic:blipFill>
@@ -1650,7 +1729,7 @@
                   <pic:spPr>
                     <a:xfrm>
                       <a:off x="0" y="0"/>
-                      <a:ext cx="3194214" cy="793791"/>
+                      <a:ext cx="4544059" cy="2524477"/>
                     </a:xfrm>
                     <a:prstGeom prst="rect">
                       <a:avLst/>
@@ -1666,64 +1745,173 @@
     <w:p>
       <w:pPr>
         <w:pStyle w:val="ColorfulList-Accent11"/>
-        <w:jc w:val="center"/>
-        <w:rPr>
-          <w:rStyle w:val="SubtleReference"/>
-          <w:sz w:val="24"/>
-          <w:szCs w:val="24"/>
-        </w:rPr>
-      </w:pPr>
-    </w:p>
-    <w:p>
-      <w:pPr>
-        <w:pStyle w:val="ColorfulList-Accent11"/>
-        <w:rPr>
-          <w:rStyle w:val="SubtleReference"/>
-          <w:sz w:val="24"/>
-          <w:szCs w:val="24"/>
-        </w:rPr>
-      </w:pPr>
-      <w:r>
-        <w:rPr>
-          <w:rStyle w:val="SubtleReference"/>
-          <w:sz w:val="24"/>
-          <w:szCs w:val="24"/>
-        </w:rPr>
-        <w:t>The data is then looped through, getting the pushing each location into a vector (temporary for now, will use a proper data structure later on).</w:t>
-      </w:r>
-    </w:p>
-    <w:p>
-      <w:pPr>
-        <w:pStyle w:val="ColorfulList-Accent11"/>
-        <w:rPr>
-          <w:rStyle w:val="SubtleReference"/>
-          <w:sz w:val="24"/>
-          <w:szCs w:val="24"/>
-        </w:rPr>
-      </w:pPr>
-    </w:p>
-    <w:p>
-      <w:pPr>
-        <w:pStyle w:val="ColorfulList-Accent11"/>
-        <w:jc w:val="center"/>
-        <w:rPr>
-          <w:rStyle w:val="SubtleReference"/>
-          <w:sz w:val="24"/>
-          <w:szCs w:val="24"/>
-        </w:rPr>
-      </w:pPr>
-      <w:r>
-        <w:rPr>
-          <w:rStyle w:val="SubtleReference"/>
-          <w:sz w:val="24"/>
-          <w:szCs w:val="24"/>
-        </w:rPr>
-        <w:lastRenderedPageBreak/>
+        <w:rPr>
+          <w:rStyle w:val="SubtleReference"/>
+          <w:sz w:val="24"/>
+          <w:szCs w:val="24"/>
+        </w:rPr>
+      </w:pPr>
+    </w:p>
+    <w:p>
+      <w:pPr>
+        <w:pStyle w:val="ColorfulList-Accent11"/>
+        <w:rPr>
+          <w:rStyle w:val="SubtleReference"/>
+          <w:sz w:val="24"/>
+          <w:szCs w:val="24"/>
+        </w:rPr>
+      </w:pPr>
+      <w:r>
+        <w:rPr>
+          <w:rStyle w:val="SubtleReference"/>
+          <w:sz w:val="24"/>
+          <w:szCs w:val="24"/>
+        </w:rPr>
+        <w:t xml:space="preserve">A </w:t>
+      </w:r>
+      <w:proofErr w:type="spellStart"/>
+      <w:r>
+        <w:rPr>
+          <w:rStyle w:val="SubtleReference"/>
+          <w:sz w:val="24"/>
+          <w:szCs w:val="24"/>
+        </w:rPr>
+        <w:t>veeeeeeeeeeeeeery</w:t>
+      </w:r>
+      <w:proofErr w:type="spellEnd"/>
+      <w:r>
+        <w:rPr>
+          <w:rStyle w:val="SubtleReference"/>
+          <w:sz w:val="24"/>
+          <w:szCs w:val="24"/>
+        </w:rPr>
+        <w:t xml:space="preserve"> basic command system has been implemented </w:t>
+      </w:r>
+      <w:proofErr w:type="gramStart"/>
+      <w:r>
+        <w:rPr>
+          <w:rStyle w:val="SubtleReference"/>
+          <w:sz w:val="24"/>
+          <w:szCs w:val="24"/>
+        </w:rPr>
+        <w:t>in order to</w:t>
+      </w:r>
+      <w:proofErr w:type="gramEnd"/>
+      <w:r>
+        <w:rPr>
+          <w:rStyle w:val="SubtleReference"/>
+          <w:sz w:val="24"/>
+          <w:szCs w:val="24"/>
+        </w:rPr>
+        <w:t xml:space="preserve"> check movement and location linking.</w:t>
+      </w:r>
+      <w:r>
+        <w:rPr>
+          <w:rStyle w:val="SubtleReference"/>
+          <w:sz w:val="24"/>
+          <w:szCs w:val="24"/>
+        </w:rPr>
+        <w:t xml:space="preserve"> Please note the presence of a player class, even though it basically does nothing </w:t>
+      </w:r>
+      <w:proofErr w:type="gramStart"/>
+      <w:r>
+        <w:rPr>
+          <w:rStyle w:val="SubtleReference"/>
+          <w:sz w:val="24"/>
+          <w:szCs w:val="24"/>
+        </w:rPr>
+        <w:t>as of yet</w:t>
+      </w:r>
+      <w:proofErr w:type="gramEnd"/>
+      <w:r>
+        <w:rPr>
+          <w:rStyle w:val="SubtleReference"/>
+          <w:sz w:val="24"/>
+          <w:szCs w:val="24"/>
+        </w:rPr>
+        <w:t>.</w:t>
+      </w:r>
+    </w:p>
+    <w:p>
+      <w:pPr>
+        <w:pStyle w:val="ColorfulList-Accent11"/>
+        <w:rPr>
+          <w:rStyle w:val="SubtleReference"/>
+          <w:sz w:val="24"/>
+          <w:szCs w:val="24"/>
+        </w:rPr>
+      </w:pPr>
+    </w:p>
+    <w:p>
+      <w:pPr>
+        <w:pStyle w:val="ColorfulList-Accent11"/>
+        <w:rPr>
+          <w:rStyle w:val="SubtleReference"/>
+          <w:sz w:val="24"/>
+          <w:szCs w:val="24"/>
+        </w:rPr>
+      </w:pPr>
+    </w:p>
+    <w:p>
+      <w:pPr>
+        <w:pStyle w:val="ColorfulList-Accent11"/>
+        <w:numPr>
+          <w:ilvl w:val="0"/>
+          <w:numId w:val="3"/>
+        </w:numPr>
+        <w:rPr>
+          <w:rStyle w:val="SubtleReference"/>
+        </w:rPr>
+      </w:pPr>
+      <w:r>
+        <w:rPr>
+          <w:rStyle w:val="SubtleReference"/>
+        </w:rPr>
+        <w:t>Commit to Git</w:t>
+      </w:r>
+      <w:r>
+        <w:rPr>
+          <w:rStyle w:val="SubtleReference"/>
+        </w:rPr>
+        <w:t>:</w:t>
+      </w:r>
+    </w:p>
+    <w:p>
+      <w:pPr>
+        <w:pStyle w:val="ColorfulList-Accent11"/>
+        <w:ind w:left="0"/>
+        <w:rPr>
+          <w:rStyle w:val="SubtleReference"/>
+          <w:sz w:val="24"/>
+          <w:szCs w:val="24"/>
+        </w:rPr>
+      </w:pPr>
+    </w:p>
+    <w:p>
+      <w:pPr>
+        <w:pStyle w:val="ColorfulList-Accent11"/>
+        <w:rPr>
+          <w:rStyle w:val="SubtleReference"/>
+        </w:rPr>
+      </w:pPr>
+    </w:p>
+    <w:p>
+      <w:pPr>
+        <w:pStyle w:val="ColorfulList-Accent11"/>
+        <w:rPr>
+          <w:rStyle w:val="SubtleReference"/>
+        </w:rPr>
+      </w:pPr>
+      <w:r>
+        <w:rPr>
+          <w:rStyle w:val="SubtleReference"/>
+          <w:noProof/>
+        </w:rPr>
         <w:drawing>
-          <wp:inline distT="0" distB="0" distL="0" distR="0" wp14:anchorId="5C355DDA" wp14:editId="397EEA90">
-            <wp:extent cx="5324475" cy="2492531"/>
-            <wp:effectExtent l="0" t="0" r="0" b="3175"/>
-            <wp:docPr id="1301616252" name="Picture 1"/>
+          <wp:inline distT="0" distB="0" distL="0" distR="0" wp14:anchorId="6054CC79" wp14:editId="303527AF">
+            <wp:extent cx="2543530" cy="905001"/>
+            <wp:effectExtent l="0" t="0" r="9525" b="9525"/>
+            <wp:docPr id="450910733" name="Picture 1" descr="A screen shot of a computer&#10;&#10;Description automatically generated"/>
             <wp:cNvGraphicFramePr>
               <a:graphicFrameLocks xmlns:a="http://schemas.openxmlformats.org/drawingml/2006/main" noChangeAspect="1"/>
             </wp:cNvGraphicFramePr>
@@ -1731,7 +1919,7 @@
               <a:graphicData uri="http://schemas.openxmlformats.org/drawingml/2006/picture">
                 <pic:pic xmlns:pic="http://schemas.openxmlformats.org/drawingml/2006/picture">
                   <pic:nvPicPr>
-                    <pic:cNvPr id="1301616252" name=""/>
+                    <pic:cNvPr id="450910733" name="Picture 1" descr="A screen shot of a computer&#10;&#10;Description automatically generated"/>
                     <pic:cNvPicPr/>
                   </pic:nvPicPr>
                   <pic:blipFill>
@@ -1743,7 +1931,7 @@
                   <pic:spPr>
                     <a:xfrm>
                       <a:off x="0" y="0"/>
-                      <a:ext cx="5328925" cy="2494614"/>
+                      <a:ext cx="2543530" cy="905001"/>
                     </a:xfrm>
                     <a:prstGeom prst="rect">
                       <a:avLst/>
@@ -1756,148 +1944,8 @@
         </w:drawing>
       </w:r>
     </w:p>
-    <w:p>
-      <w:pPr>
-        <w:pStyle w:val="ColorfulList-Accent11"/>
-        <w:jc w:val="center"/>
-        <w:rPr>
-          <w:rStyle w:val="SubtleReference"/>
-          <w:sz w:val="24"/>
-          <w:szCs w:val="24"/>
-        </w:rPr>
-      </w:pPr>
-    </w:p>
-    <w:p>
-      <w:pPr>
-        <w:pStyle w:val="ColorfulList-Accent11"/>
-        <w:rPr>
-          <w:rStyle w:val="SubtleReference"/>
-          <w:sz w:val="24"/>
-          <w:szCs w:val="24"/>
-        </w:rPr>
-      </w:pPr>
-      <w:r>
-        <w:rPr>
-          <w:rStyle w:val="SubtleReference"/>
-          <w:sz w:val="24"/>
-          <w:szCs w:val="24"/>
-        </w:rPr>
-        <w:t>Then, finally, each location is put through some checks to make sure that each of the elements are functioning as expected. The testing here is a bit light, as the inventory has already been proven to work previously.</w:t>
-      </w:r>
-    </w:p>
-    <w:p>
-      <w:pPr>
-        <w:pStyle w:val="ColorfulList-Accent11"/>
-        <w:rPr>
-          <w:rStyle w:val="SubtleReference"/>
-          <w:sz w:val="24"/>
-          <w:szCs w:val="24"/>
-        </w:rPr>
-      </w:pPr>
-    </w:p>
-    <w:p>
-      <w:pPr>
-        <w:pStyle w:val="ColorfulList-Accent11"/>
-        <w:rPr>
-          <w:rStyle w:val="SubtleReference"/>
-          <w:sz w:val="24"/>
-          <w:szCs w:val="24"/>
-        </w:rPr>
-      </w:pPr>
-    </w:p>
-    <w:p>
-      <w:pPr>
-        <w:pStyle w:val="ColorfulList-Accent11"/>
-        <w:numPr>
-          <w:ilvl w:val="0"/>
-          <w:numId w:val="3"/>
-        </w:numPr>
-        <w:rPr>
-          <w:rStyle w:val="SubtleReference"/>
-        </w:rPr>
-      </w:pPr>
-      <w:r>
-        <w:rPr>
-          <w:rStyle w:val="SubtleReference"/>
-        </w:rPr>
-        <w:t>Commit to Git</w:t>
-      </w:r>
-      <w:r>
-        <w:rPr>
-          <w:rStyle w:val="SubtleReference"/>
-        </w:rPr>
-        <w:t>:</w:t>
-      </w:r>
-    </w:p>
-    <w:p>
-      <w:pPr>
-        <w:pStyle w:val="ColorfulList-Accent11"/>
-        <w:ind w:left="0"/>
-        <w:rPr>
-          <w:rStyle w:val="SubtleReference"/>
-          <w:sz w:val="24"/>
-          <w:szCs w:val="24"/>
-        </w:rPr>
-      </w:pPr>
-    </w:p>
-    <w:p>
-      <w:pPr>
-        <w:pStyle w:val="ColorfulList-Accent11"/>
-        <w:rPr>
-          <w:rStyle w:val="SubtleReference"/>
-        </w:rPr>
-      </w:pPr>
-    </w:p>
-    <w:p>
-      <w:pPr>
-        <w:pStyle w:val="ColorfulList-Accent11"/>
-        <w:rPr>
-          <w:rStyle w:val="SubtleReference"/>
-        </w:rPr>
-      </w:pPr>
-      <w:r>
-        <w:rPr>
-          <w:rStyle w:val="SubtleReference"/>
-        </w:rPr>
-        <w:drawing>
-          <wp:inline distT="0" distB="0" distL="0" distR="0" wp14:anchorId="306BD509" wp14:editId="15B68A9E">
-            <wp:extent cx="2133600" cy="1748851"/>
-            <wp:effectExtent l="0" t="0" r="0" b="3810"/>
-            <wp:docPr id="1655522038" name="Picture 1"/>
-            <wp:cNvGraphicFramePr>
-              <a:graphicFrameLocks xmlns:a="http://schemas.openxmlformats.org/drawingml/2006/main" noChangeAspect="1"/>
-            </wp:cNvGraphicFramePr>
-            <a:graphic xmlns:a="http://schemas.openxmlformats.org/drawingml/2006/main">
-              <a:graphicData uri="http://schemas.openxmlformats.org/drawingml/2006/picture">
-                <pic:pic xmlns:pic="http://schemas.openxmlformats.org/drawingml/2006/picture">
-                  <pic:nvPicPr>
-                    <pic:cNvPr id="1655522038" name=""/>
-                    <pic:cNvPicPr/>
-                  </pic:nvPicPr>
-                  <pic:blipFill>
-                    <a:blip r:embed="rId15"/>
-                    <a:stretch>
-                      <a:fillRect/>
-                    </a:stretch>
-                  </pic:blipFill>
-                  <pic:spPr>
-                    <a:xfrm>
-                      <a:off x="0" y="0"/>
-                      <a:ext cx="2148127" cy="1760758"/>
-                    </a:xfrm>
-                    <a:prstGeom prst="rect">
-                      <a:avLst/>
-                    </a:prstGeom>
-                  </pic:spPr>
-                </pic:pic>
-              </a:graphicData>
-            </a:graphic>
-          </wp:inline>
-        </w:drawing>
-      </w:r>
-    </w:p>
     <w:sectPr>
-      <w:headerReference w:type="default" r:id="rId16"/>
+      <w:headerReference w:type="default" r:id="rId15"/>
       <w:pgSz w:w="11900" w:h="16840"/>
       <w:pgMar w:top="1440" w:right="1134" w:bottom="1440" w:left="1134" w:header="709" w:footer="709" w:gutter="0"/>
       <w:cols w:space="708"/>
@@ -1978,7 +2026,7 @@
       <w:rPr>
         <w:noProof/>
       </w:rPr>
-      <w:t>4/10/23</w:t>
+      <w:t>18/10/23</w:t>
     </w:r>
     <w:r>
       <w:fldChar w:fldCharType="end"/>

</xml_diff>